<commit_message>
Incorporacion del apartado 2
</commit_message>
<xml_diff>
--- a/ResolucionGuiaEjerciciosN3.docx
+++ b/ResolucionGuiaEjerciciosN3.docx
@@ -152,28 +152,7 @@
           <w:sz w:val="28"/>
           <w:szCs w:val="28"/>
         </w:rPr>
-        <w:t>Nombre y d</w:t>
-      </w:r>
-      <w:r>
-        <w:rPr>
-          <w:sz w:val="28"/>
-          <w:szCs w:val="28"/>
-        </w:rPr>
-        <w:t>irección</w:t>
-      </w:r>
-      <w:r>
-        <w:rPr>
-          <w:sz w:val="28"/>
-          <w:szCs w:val="28"/>
-        </w:rPr>
-        <w:t xml:space="preserve"> </w:t>
-      </w:r>
-      <w:r>
-        <w:rPr>
-          <w:sz w:val="28"/>
-          <w:szCs w:val="28"/>
-        </w:rPr>
-        <w:t>de la clínica medica</w:t>
+        <w:t>Nombre y dirección de la clínica medica</w:t>
       </w:r>
     </w:p>
     <w:p>
@@ -238,6 +217,38 @@
       <w:pPr>
         <w:pStyle w:val="Prrafodelista"/>
         <w:numPr>
+          <w:ilvl w:val="2"/>
+          <w:numId w:val="1"/>
+        </w:numPr>
+        <w:rPr>
+          <w:b/>
+          <w:bCs/>
+          <w:sz w:val="28"/>
+          <w:szCs w:val="28"/>
+        </w:rPr>
+      </w:pPr>
+      <w:r>
+        <w:rPr>
+          <w:sz w:val="28"/>
+          <w:szCs w:val="28"/>
+        </w:rPr>
+        <w:t>Detalles de su próximo turno</w:t>
+      </w:r>
+    </w:p>
+    <w:p>
+      <w:pPr>
+        <w:rPr>
+          <w:b/>
+          <w:bCs/>
+          <w:sz w:val="28"/>
+          <w:szCs w:val="28"/>
+        </w:rPr>
+      </w:pPr>
+    </w:p>
+    <w:p>
+      <w:pPr>
+        <w:pStyle w:val="Prrafodelista"/>
+        <w:numPr>
           <w:ilvl w:val="1"/>
           <w:numId w:val="1"/>
         </w:numPr>
@@ -331,6 +342,28 @@
     </w:p>
     <w:p>
       <w:pPr>
+        <w:pStyle w:val="Prrafodelista"/>
+        <w:numPr>
+          <w:ilvl w:val="2"/>
+          <w:numId w:val="1"/>
+        </w:numPr>
+        <w:rPr>
+          <w:b/>
+          <w:bCs/>
+          <w:sz w:val="28"/>
+          <w:szCs w:val="28"/>
+        </w:rPr>
+      </w:pPr>
+      <w:r>
+        <w:rPr>
+          <w:sz w:val="28"/>
+          <w:szCs w:val="28"/>
+        </w:rPr>
+        <w:t>Escribir datos del próximo turno</w:t>
+      </w:r>
+    </w:p>
+    <w:p>
+      <w:pPr>
         <w:rPr>
           <w:b/>
           <w:bCs/>
@@ -435,6 +468,28 @@
           <w:sz w:val="36"/>
           <w:szCs w:val="36"/>
         </w:rPr>
+        <w:t>Pedir datos de su próximo turno</w:t>
+      </w:r>
+    </w:p>
+    <w:p>
+      <w:pPr>
+        <w:pStyle w:val="Prrafodelista"/>
+        <w:numPr>
+          <w:ilvl w:val="2"/>
+          <w:numId w:val="1"/>
+        </w:numPr>
+        <w:rPr>
+          <w:b/>
+          <w:bCs/>
+          <w:sz w:val="36"/>
+          <w:szCs w:val="36"/>
+        </w:rPr>
+      </w:pPr>
+      <w:r>
+        <w:rPr>
+          <w:sz w:val="36"/>
+          <w:szCs w:val="36"/>
+        </w:rPr>
         <w:t xml:space="preserve">Escribir datos de la clínica </w:t>
       </w:r>
     </w:p>
@@ -480,6 +535,28 @@
           <w:szCs w:val="36"/>
         </w:rPr>
         <w:t>Escribir datos del medicamento</w:t>
+      </w:r>
+    </w:p>
+    <w:p>
+      <w:pPr>
+        <w:pStyle w:val="Prrafodelista"/>
+        <w:numPr>
+          <w:ilvl w:val="2"/>
+          <w:numId w:val="1"/>
+        </w:numPr>
+        <w:rPr>
+          <w:b/>
+          <w:bCs/>
+          <w:sz w:val="36"/>
+          <w:szCs w:val="36"/>
+        </w:rPr>
+      </w:pPr>
+      <w:r>
+        <w:rPr>
+          <w:sz w:val="36"/>
+          <w:szCs w:val="36"/>
+        </w:rPr>
+        <w:t>Escribir datos de su próximo turno</w:t>
       </w:r>
     </w:p>
     <w:p>
@@ -527,7 +604,7 @@
     </w:p>
     <w:sectPr>
       <w:pgSz w:w="11906" w:h="16838"/>
-      <w:pgMar w:top="1417" w:right="1701" w:bottom="1417" w:left="1701" w:header="708" w:footer="708" w:gutter="0"/>
+      <w:pgMar w:top="993" w:right="1701" w:bottom="1135" w:left="1701" w:header="708" w:footer="708" w:gutter="0"/>
       <w:cols w:space="708"/>
       <w:docGrid w:linePitch="360"/>
     </w:sectPr>

</xml_diff>